<commit_message>
#17 : C\Cpp\Exercises\exercise_20250922_1314\solutn_evaluatn.docx Update
- Added text message exchange and evaluation of solution attempt no. 2, I believe it is now time to initialise solution attempt no. 3
</commit_message>
<xml_diff>
--- a/C/Cpp/Exercises/exercise_20250922_1314/solutn_evaluatn.docx
+++ b/C/Cpp/Exercises/exercise_20250922_1314/solutn_evaluatn.docx
@@ -4,13 +4,29 @@
   <w:body>
     <w:p>
       <w:r>
-        <w:t>C\Cpp\Exercises\exercise_20250922_1314\solutn_evaluatn.docx</w:t>
+        <w:t>C\</w:t>
+      </w:r>
+      <w:proofErr w:type="spellStart"/>
+      <w:r>
+        <w:t>Cpp</w:t>
+      </w:r>
+      <w:proofErr w:type="spellEnd"/>
+      <w:r>
+        <w:t>\Exercises\exercise_20250922_1314\solutn_evaluatn.docx</w:t>
       </w:r>
     </w:p>
     <w:p/>
     <w:p>
       <w:r>
-        <w:t>This document is a semi-hiddem document for detailing evaluation, feedback, and results.</w:t>
+        <w:t>This document is a semi-</w:t>
+      </w:r>
+      <w:proofErr w:type="spellStart"/>
+      <w:r>
+        <w:t>hiddem</w:t>
+      </w:r>
+      <w:proofErr w:type="spellEnd"/>
+      <w:r>
+        <w:t xml:space="preserve"> document for detailing evaluation, feedback, and results.</w:t>
       </w:r>
     </w:p>
     <w:p/>
@@ -38,6 +54,233 @@
       </w:pPr>
       <w:r>
         <w:t>2025 / October</w:t>
+      </w:r>
+    </w:p>
+    <w:p/>
+    <w:p>
+      <w:pPr>
+        <w:pStyle w:val="Heading4"/>
+      </w:pPr>
+      <w:r>
+        <w:t>13/10/2025</w:t>
+      </w:r>
+    </w:p>
+    <w:p/>
+    <w:p>
+      <w:r>
+        <w:t>Relevant text message exchange last week;</w:t>
+      </w:r>
+    </w:p>
+    <w:p/>
+    <w:p>
+      <w:r>
+        <w:t>&lt;SMS sent by me on Thursday 9/10/2025 9:27 AM&gt;</w:t>
+      </w:r>
+    </w:p>
+    <w:p>
+      <w:r>
+        <w:t xml:space="preserve">Hi </w:t>
+      </w:r>
+      <w:r>
+        <w:t>&lt;Company’s Software Engineering Manager&gt;</w:t>
+      </w:r>
+      <w:r>
+        <w:t>,</w:t>
+      </w:r>
+    </w:p>
+    <w:p/>
+    <w:p>
+      <w:r>
+        <w:t>Apologies that I didn't get back to you yesterday!</w:t>
+      </w:r>
+    </w:p>
+    <w:p/>
+    <w:p>
+      <w:r>
+        <w:t xml:space="preserve">I haven't been able to dedicate as much time as I liked to the challenge. However, I did solve the very large array issue so that I could at least execute the program with a 10 character long combination, but then discovered fatal memory leak issues. </w:t>
+      </w:r>
+    </w:p>
+    <w:p/>
+    <w:p>
+      <w:r>
+        <w:t>'ve also solved that but now my program is taking impossibly long to produce an answer. If it's ok with you, I wish to continue with the challenge so that I can reduce the calculation time and make it cleaner for peer review.</w:t>
+      </w:r>
+    </w:p>
+    <w:p/>
+    <w:p>
+      <w:r>
+        <w:t>Are you able to provide a hint on how long the good solutions you've seen take to execute?</w:t>
+      </w:r>
+    </w:p>
+    <w:p/>
+    <w:p>
+      <w:r>
+        <w:t>Kind regards,</w:t>
+      </w:r>
+    </w:p>
+    <w:p>
+      <w:r>
+        <w:t>&lt;</w:t>
+      </w:r>
+      <w:proofErr w:type="spellStart"/>
+      <w:r>
+        <w:t>SchponzeePlusPlus</w:t>
+      </w:r>
+      <w:proofErr w:type="spellEnd"/>
+      <w:r>
+        <w:t>&gt;</w:t>
+      </w:r>
+    </w:p>
+    <w:p>
+      <w:r>
+        <w:t xml:space="preserve">&lt;SMS sent by </w:t>
+      </w:r>
+      <w:r>
+        <w:t>Company’s Software Engineering Manager</w:t>
+      </w:r>
+      <w:r>
+        <w:t xml:space="preserve"> on Thursday 9/10/2025 9:</w:t>
+      </w:r>
+      <w:r>
+        <w:t>54</w:t>
+      </w:r>
+      <w:r>
+        <w:t xml:space="preserve"> AM&gt;</w:t>
+      </w:r>
+    </w:p>
+    <w:p>
+      <w:r>
+        <w:lastRenderedPageBreak/>
+        <w:t>Hi &lt;</w:t>
+      </w:r>
+      <w:proofErr w:type="spellStart"/>
+      <w:r>
+        <w:t>SchponzeePlusPlus</w:t>
+      </w:r>
+      <w:proofErr w:type="spellEnd"/>
+      <w:r>
+        <w:t>&gt;, good solutions will typically run in less than a second. Hint: look into '</w:t>
+      </w:r>
+      <w:proofErr w:type="spellStart"/>
+      <w:r>
+        <w:t>memoisation</w:t>
+      </w:r>
+      <w:proofErr w:type="spellEnd"/>
+      <w:r>
+        <w:t>' to avoid doing repeated calculations.</w:t>
+      </w:r>
+    </w:p>
+    <w:p>
+      <w:r>
+        <w:t>&lt;SMS sent by me on Thursday 9/10/2025 9:5</w:t>
+      </w:r>
+      <w:r>
+        <w:t>8</w:t>
+      </w:r>
+      <w:r>
+        <w:t xml:space="preserve"> AM&gt;</w:t>
+      </w:r>
+    </w:p>
+    <w:p>
+      <w:r>
+        <w:t xml:space="preserve">Hi </w:t>
+      </w:r>
+      <w:r>
+        <w:t>&lt;</w:t>
+      </w:r>
+      <w:r>
+        <w:t xml:space="preserve"> </w:t>
+      </w:r>
+      <w:r>
+        <w:t>Company’s Software Engineering Manager</w:t>
+      </w:r>
+      <w:r>
+        <w:t xml:space="preserve"> &gt;</w:t>
+      </w:r>
+      <w:r>
+        <w:t>, thanks for the hint, I will look into it!</w:t>
+      </w:r>
+    </w:p>
+    <w:p/>
+    <w:p>
+      <w:pPr>
+        <w:pStyle w:val="ListParagraph"/>
+        <w:numPr>
+          <w:ilvl w:val="0"/>
+          <w:numId w:val="3"/>
+        </w:numPr>
+      </w:pPr>
+      <w:r>
+        <w:t xml:space="preserve">So the bottom line from this conversation is for me to </w:t>
+      </w:r>
+      <w:r>
+        <w:t>investigate</w:t>
+      </w:r>
+      <w:r>
+        <w:t xml:space="preserve"> </w:t>
+      </w:r>
+      <w:r>
+        <w:t>memoization</w:t>
+      </w:r>
+    </w:p>
+    <w:p>
+      <w:pPr>
+        <w:pStyle w:val="ListParagraph"/>
+        <w:numPr>
+          <w:ilvl w:val="1"/>
+          <w:numId w:val="3"/>
+        </w:numPr>
+      </w:pPr>
+      <w:r>
+        <w:t>to reduce repetitive calculations</w:t>
+      </w:r>
+    </w:p>
+    <w:p>
+      <w:pPr>
+        <w:pStyle w:val="ListParagraph"/>
+        <w:numPr>
+          <w:ilvl w:val="1"/>
+          <w:numId w:val="3"/>
+        </w:numPr>
+      </w:pPr>
+      <w:r>
+        <w:t>it is a concept term that I’ve never heard before, but upon initial searches for it, it does look like an important technique</w:t>
+      </w:r>
+    </w:p>
+    <w:p>
+      <w:pPr>
+        <w:pStyle w:val="ListParagraph"/>
+        <w:numPr>
+          <w:ilvl w:val="1"/>
+          <w:numId w:val="3"/>
+        </w:numPr>
+      </w:pPr>
+      <w:r>
+        <w:t>I think my current brute force combination generator tactic is just too repetitive and inefficient, 20^10 different combinations being checked, most being invalid</w:t>
+      </w:r>
+    </w:p>
+    <w:p>
+      <w:pPr>
+        <w:pStyle w:val="ListParagraph"/>
+        <w:numPr>
+          <w:ilvl w:val="2"/>
+          <w:numId w:val="3"/>
+        </w:numPr>
+      </w:pPr>
+      <w:r>
+        <w:t>Don’t know how much help it would be to keep optimising this method</w:t>
+      </w:r>
+    </w:p>
+    <w:p>
+      <w:pPr>
+        <w:pStyle w:val="ListParagraph"/>
+        <w:numPr>
+          <w:ilvl w:val="2"/>
+          <w:numId w:val="3"/>
+        </w:numPr>
+      </w:pPr>
+      <w:r>
+        <w:t>one of the challenge authors are suggesting a different approach so it is worth following that advice</w:t>
       </w:r>
     </w:p>
     <w:p/>
@@ -167,13 +410,7 @@
         </w:numPr>
       </w:pPr>
       <w:r>
-        <w:t xml:space="preserve">I </w:t>
-      </w:r>
-      <w:r>
-        <w:t>said</w:t>
-      </w:r>
-      <w:r>
-        <w:t xml:space="preserve"> that my solution is not currently at the standard I would've liked due to the following:</w:t>
+        <w:t>I said that my solution is not currently at the standard I would've liked due to the following:</w:t>
       </w:r>
     </w:p>
     <w:p>
@@ -293,6 +530,7 @@
         </w:numPr>
       </w:pPr>
       <w:r>
+        <w:lastRenderedPageBreak/>
         <w:t>They gave me the following feedback on my code</w:t>
       </w:r>
     </w:p>
@@ -317,7 +555,6 @@
         </w:numPr>
       </w:pPr>
       <w:r>
-        <w:lastRenderedPageBreak/>
         <w:t>If it did return the correct value and was submitted for further peer review it would be graded poorly</w:t>
       </w:r>
     </w:p>
@@ -513,7 +750,15 @@
         </w:numPr>
       </w:pPr>
       <w:r>
-        <w:t>Said that there was no concrete deadline for the challenge, it was more dependant on the first candidate/s to get it submitted</w:t>
+        <w:t xml:space="preserve">Said that there was no concrete deadline for the challenge, it was more </w:t>
+      </w:r>
+      <w:proofErr w:type="spellStart"/>
+      <w:r>
+        <w:t>dependant</w:t>
+      </w:r>
+      <w:proofErr w:type="spellEnd"/>
+      <w:r>
+        <w:t xml:space="preserve"> on the first candidate/s to get it submitted</w:t>
       </w:r>
     </w:p>
     <w:p>
@@ -679,8 +924,240 @@
       </w:rPr>
     </w:lvl>
   </w:abstractNum>
+  <w:abstractNum w:abstractNumId="1" w15:restartNumberingAfterBreak="0">
+    <w:nsid w:val="539414CD"/>
+    <w:multiLevelType w:val="hybridMultilevel"/>
+    <w:tmpl w:val="5C2C605E"/>
+    <w:lvl w:ilvl="0" w:tplc="0C090001">
+      <w:start w:val="1"/>
+      <w:numFmt w:val="bullet"/>
+      <w:lvlText w:val=""/>
+      <w:lvlJc w:val="left"/>
+      <w:pPr>
+        <w:ind w:left="720" w:hanging="360"/>
+      </w:pPr>
+      <w:rPr>
+        <w:rFonts w:ascii="Symbol" w:hAnsi="Symbol" w:hint="default"/>
+      </w:rPr>
+    </w:lvl>
+    <w:lvl w:ilvl="1" w:tplc="0C090003">
+      <w:start w:val="1"/>
+      <w:numFmt w:val="bullet"/>
+      <w:lvlText w:val="o"/>
+      <w:lvlJc w:val="left"/>
+      <w:pPr>
+        <w:ind w:left="1440" w:hanging="360"/>
+      </w:pPr>
+      <w:rPr>
+        <w:rFonts w:ascii="Courier New" w:hAnsi="Courier New" w:cs="Courier New" w:hint="default"/>
+      </w:rPr>
+    </w:lvl>
+    <w:lvl w:ilvl="2" w:tplc="0C090005" w:tentative="1">
+      <w:start w:val="1"/>
+      <w:numFmt w:val="bullet"/>
+      <w:lvlText w:val=""/>
+      <w:lvlJc w:val="left"/>
+      <w:pPr>
+        <w:ind w:left="2160" w:hanging="360"/>
+      </w:pPr>
+      <w:rPr>
+        <w:rFonts w:ascii="Wingdings" w:hAnsi="Wingdings" w:hint="default"/>
+      </w:rPr>
+    </w:lvl>
+    <w:lvl w:ilvl="3" w:tplc="0C090001" w:tentative="1">
+      <w:start w:val="1"/>
+      <w:numFmt w:val="bullet"/>
+      <w:lvlText w:val=""/>
+      <w:lvlJc w:val="left"/>
+      <w:pPr>
+        <w:ind w:left="2880" w:hanging="360"/>
+      </w:pPr>
+      <w:rPr>
+        <w:rFonts w:ascii="Symbol" w:hAnsi="Symbol" w:hint="default"/>
+      </w:rPr>
+    </w:lvl>
+    <w:lvl w:ilvl="4" w:tplc="0C090003" w:tentative="1">
+      <w:start w:val="1"/>
+      <w:numFmt w:val="bullet"/>
+      <w:lvlText w:val="o"/>
+      <w:lvlJc w:val="left"/>
+      <w:pPr>
+        <w:ind w:left="3600" w:hanging="360"/>
+      </w:pPr>
+      <w:rPr>
+        <w:rFonts w:ascii="Courier New" w:hAnsi="Courier New" w:cs="Courier New" w:hint="default"/>
+      </w:rPr>
+    </w:lvl>
+    <w:lvl w:ilvl="5" w:tplc="0C090005" w:tentative="1">
+      <w:start w:val="1"/>
+      <w:numFmt w:val="bullet"/>
+      <w:lvlText w:val=""/>
+      <w:lvlJc w:val="left"/>
+      <w:pPr>
+        <w:ind w:left="4320" w:hanging="360"/>
+      </w:pPr>
+      <w:rPr>
+        <w:rFonts w:ascii="Wingdings" w:hAnsi="Wingdings" w:hint="default"/>
+      </w:rPr>
+    </w:lvl>
+    <w:lvl w:ilvl="6" w:tplc="0C090001" w:tentative="1">
+      <w:start w:val="1"/>
+      <w:numFmt w:val="bullet"/>
+      <w:lvlText w:val=""/>
+      <w:lvlJc w:val="left"/>
+      <w:pPr>
+        <w:ind w:left="5040" w:hanging="360"/>
+      </w:pPr>
+      <w:rPr>
+        <w:rFonts w:ascii="Symbol" w:hAnsi="Symbol" w:hint="default"/>
+      </w:rPr>
+    </w:lvl>
+    <w:lvl w:ilvl="7" w:tplc="0C090003" w:tentative="1">
+      <w:start w:val="1"/>
+      <w:numFmt w:val="bullet"/>
+      <w:lvlText w:val="o"/>
+      <w:lvlJc w:val="left"/>
+      <w:pPr>
+        <w:ind w:left="5760" w:hanging="360"/>
+      </w:pPr>
+      <w:rPr>
+        <w:rFonts w:ascii="Courier New" w:hAnsi="Courier New" w:cs="Courier New" w:hint="default"/>
+      </w:rPr>
+    </w:lvl>
+    <w:lvl w:ilvl="8" w:tplc="0C090005" w:tentative="1">
+      <w:start w:val="1"/>
+      <w:numFmt w:val="bullet"/>
+      <w:lvlText w:val=""/>
+      <w:lvlJc w:val="left"/>
+      <w:pPr>
+        <w:ind w:left="6480" w:hanging="360"/>
+      </w:pPr>
+      <w:rPr>
+        <w:rFonts w:ascii="Wingdings" w:hAnsi="Wingdings" w:hint="default"/>
+      </w:rPr>
+    </w:lvl>
+  </w:abstractNum>
+  <w:abstractNum w:abstractNumId="2" w15:restartNumberingAfterBreak="0">
+    <w:nsid w:val="599B61E9"/>
+    <w:multiLevelType w:val="hybridMultilevel"/>
+    <w:tmpl w:val="FFF4D168"/>
+    <w:lvl w:ilvl="0" w:tplc="0C090001">
+      <w:start w:val="1"/>
+      <w:numFmt w:val="bullet"/>
+      <w:lvlText w:val=""/>
+      <w:lvlJc w:val="left"/>
+      <w:pPr>
+        <w:ind w:left="720" w:hanging="360"/>
+      </w:pPr>
+      <w:rPr>
+        <w:rFonts w:ascii="Symbol" w:hAnsi="Symbol" w:hint="default"/>
+      </w:rPr>
+    </w:lvl>
+    <w:lvl w:ilvl="1" w:tplc="0C090003">
+      <w:start w:val="1"/>
+      <w:numFmt w:val="bullet"/>
+      <w:lvlText w:val="o"/>
+      <w:lvlJc w:val="left"/>
+      <w:pPr>
+        <w:ind w:left="1440" w:hanging="360"/>
+      </w:pPr>
+      <w:rPr>
+        <w:rFonts w:ascii="Courier New" w:hAnsi="Courier New" w:cs="Courier New" w:hint="default"/>
+      </w:rPr>
+    </w:lvl>
+    <w:lvl w:ilvl="2" w:tplc="0C090005">
+      <w:start w:val="1"/>
+      <w:numFmt w:val="bullet"/>
+      <w:lvlText w:val=""/>
+      <w:lvlJc w:val="left"/>
+      <w:pPr>
+        <w:ind w:left="2160" w:hanging="360"/>
+      </w:pPr>
+      <w:rPr>
+        <w:rFonts w:ascii="Wingdings" w:hAnsi="Wingdings" w:hint="default"/>
+      </w:rPr>
+    </w:lvl>
+    <w:lvl w:ilvl="3" w:tplc="0C090001" w:tentative="1">
+      <w:start w:val="1"/>
+      <w:numFmt w:val="bullet"/>
+      <w:lvlText w:val=""/>
+      <w:lvlJc w:val="left"/>
+      <w:pPr>
+        <w:ind w:left="2880" w:hanging="360"/>
+      </w:pPr>
+      <w:rPr>
+        <w:rFonts w:ascii="Symbol" w:hAnsi="Symbol" w:hint="default"/>
+      </w:rPr>
+    </w:lvl>
+    <w:lvl w:ilvl="4" w:tplc="0C090003" w:tentative="1">
+      <w:start w:val="1"/>
+      <w:numFmt w:val="bullet"/>
+      <w:lvlText w:val="o"/>
+      <w:lvlJc w:val="left"/>
+      <w:pPr>
+        <w:ind w:left="3600" w:hanging="360"/>
+      </w:pPr>
+      <w:rPr>
+        <w:rFonts w:ascii="Courier New" w:hAnsi="Courier New" w:cs="Courier New" w:hint="default"/>
+      </w:rPr>
+    </w:lvl>
+    <w:lvl w:ilvl="5" w:tplc="0C090005" w:tentative="1">
+      <w:start w:val="1"/>
+      <w:numFmt w:val="bullet"/>
+      <w:lvlText w:val=""/>
+      <w:lvlJc w:val="left"/>
+      <w:pPr>
+        <w:ind w:left="4320" w:hanging="360"/>
+      </w:pPr>
+      <w:rPr>
+        <w:rFonts w:ascii="Wingdings" w:hAnsi="Wingdings" w:hint="default"/>
+      </w:rPr>
+    </w:lvl>
+    <w:lvl w:ilvl="6" w:tplc="0C090001" w:tentative="1">
+      <w:start w:val="1"/>
+      <w:numFmt w:val="bullet"/>
+      <w:lvlText w:val=""/>
+      <w:lvlJc w:val="left"/>
+      <w:pPr>
+        <w:ind w:left="5040" w:hanging="360"/>
+      </w:pPr>
+      <w:rPr>
+        <w:rFonts w:ascii="Symbol" w:hAnsi="Symbol" w:hint="default"/>
+      </w:rPr>
+    </w:lvl>
+    <w:lvl w:ilvl="7" w:tplc="0C090003" w:tentative="1">
+      <w:start w:val="1"/>
+      <w:numFmt w:val="bullet"/>
+      <w:lvlText w:val="o"/>
+      <w:lvlJc w:val="left"/>
+      <w:pPr>
+        <w:ind w:left="5760" w:hanging="360"/>
+      </w:pPr>
+      <w:rPr>
+        <w:rFonts w:ascii="Courier New" w:hAnsi="Courier New" w:cs="Courier New" w:hint="default"/>
+      </w:rPr>
+    </w:lvl>
+    <w:lvl w:ilvl="8" w:tplc="0C090005" w:tentative="1">
+      <w:start w:val="1"/>
+      <w:numFmt w:val="bullet"/>
+      <w:lvlText w:val=""/>
+      <w:lvlJc w:val="left"/>
+      <w:pPr>
+        <w:ind w:left="6480" w:hanging="360"/>
+      </w:pPr>
+      <w:rPr>
+        <w:rFonts w:ascii="Wingdings" w:hAnsi="Wingdings" w:hint="default"/>
+      </w:rPr>
+    </w:lvl>
+  </w:abstractNum>
   <w:num w:numId="1" w16cid:durableId="432941222">
     <w:abstractNumId w:val="0"/>
+  </w:num>
+  <w:num w:numId="2" w16cid:durableId="331566613">
+    <w:abstractNumId w:val="1"/>
+  </w:num>
+  <w:num w:numId="3" w16cid:durableId="2059815892">
+    <w:abstractNumId w:val="2"/>
   </w:num>
 </w:numbering>
 </file>

</xml_diff>

<commit_message>
#14 : C++ Exercise 20250922_1314: Solution Attempt No. 03 Modification WIP
- This is a progress save
- #18 : As per company authoring the challenge, quickly fixed code to ignore intermediate invalid value propagation when move 01 is either '0' or '4', this is discussed in the solution evaluation
- Switching approach now to rely on vectors, and use a truer top down calculation, I have just created a copy of the possibilities array as a vector, removing invalid transitions, and the filtered copy operations appeared to work
</commit_message>
<xml_diff>
--- a/C/Cpp/Exercises/exercise_20250922_1314/solutn_evaluatn.docx
+++ b/C/Cpp/Exercises/exercise_20250922_1314/solutn_evaluatn.docx
@@ -4,29 +4,13 @@
   <w:body>
     <w:p>
       <w:r>
-        <w:t>C\</w:t>
-      </w:r>
-      <w:proofErr w:type="spellStart"/>
-      <w:r>
-        <w:t>Cpp</w:t>
-      </w:r>
-      <w:proofErr w:type="spellEnd"/>
-      <w:r>
-        <w:t>\Exercises\exercise_20250922_1314\solutn_evaluatn.docx</w:t>
+        <w:t>C\Cpp\Exercises\exercise_20250922_1314\solutn_evaluatn.docx</w:t>
       </w:r>
     </w:p>
     <w:p/>
     <w:p>
       <w:r>
-        <w:t>This document is a semi-</w:t>
-      </w:r>
-      <w:proofErr w:type="spellStart"/>
-      <w:r>
-        <w:t>hiddem</w:t>
-      </w:r>
-      <w:proofErr w:type="spellEnd"/>
-      <w:r>
-        <w:t xml:space="preserve"> document for detailing evaluation, feedback, and results.</w:t>
+        <w:t>This document is a semi-hiddem document for detailing evaluation, feedback, and results.</w:t>
       </w:r>
     </w:p>
     <w:p/>
@@ -62,6 +46,459 @@
         <w:pStyle w:val="Heading4"/>
       </w:pPr>
       <w:r>
+        <w:t>18/10/2025</w:t>
+      </w:r>
+    </w:p>
+    <w:p/>
+    <w:p>
+      <w:r>
+        <w:t xml:space="preserve">Relevant text message exchange </w:t>
+      </w:r>
+      <w:r>
+        <w:t>this</w:t>
+      </w:r>
+      <w:r>
+        <w:t xml:space="preserve"> week</w:t>
+      </w:r>
+      <w:r>
+        <w:t>:</w:t>
+      </w:r>
+    </w:p>
+    <w:p/>
+    <w:p>
+      <w:r>
+        <w:t xml:space="preserve">&lt;SMS sent by me on </w:t>
+      </w:r>
+      <w:r>
+        <w:t>Wednesday</w:t>
+      </w:r>
+      <w:r>
+        <w:t xml:space="preserve"> </w:t>
+      </w:r>
+      <w:r>
+        <w:t>15</w:t>
+      </w:r>
+      <w:r>
+        <w:t xml:space="preserve">/10/2025 </w:t>
+      </w:r>
+      <w:r>
+        <w:t>11</w:t>
+      </w:r>
+      <w:r>
+        <w:t>:</w:t>
+      </w:r>
+      <w:r>
+        <w:t>22</w:t>
+      </w:r>
+      <w:r>
+        <w:t xml:space="preserve"> </w:t>
+      </w:r>
+      <w:r>
+        <w:t>P</w:t>
+      </w:r>
+      <w:r>
+        <w:t>M&gt;</w:t>
+      </w:r>
+    </w:p>
+    <w:p/>
+    <w:p>
+      <w:r>
+        <w:t xml:space="preserve">Hi </w:t>
+      </w:r>
+      <w:r>
+        <w:t>&lt;Company’s Software Engineering Manager&gt;</w:t>
+      </w:r>
+      <w:r>
+        <w:t>, I'm still working on my memoization based implementation, just a quick question regarding the chess moves, moves such as F to 1 , J to 3 , 2 to K , or 2 to O , are illegal ?</w:t>
+      </w:r>
+    </w:p>
+    <w:p/>
+    <w:p>
+      <w:r>
+        <w:t>This is my current cache of valid transitions for reference:</w:t>
+      </w:r>
+    </w:p>
+    <w:p/>
+    <w:p>
+      <w:r>
+        <w:t>AL</w:t>
+      </w:r>
+    </w:p>
+    <w:p>
+      <w:r>
+        <w:t>AH</w:t>
+      </w:r>
+    </w:p>
+    <w:p>
+      <w:r>
+        <w:t>BM</w:t>
+      </w:r>
+    </w:p>
+    <w:p>
+      <w:r>
+        <w:t>BK</w:t>
+      </w:r>
+    </w:p>
+    <w:p>
+      <w:r>
+        <w:t>BI</w:t>
+      </w:r>
+    </w:p>
+    <w:p>
+      <w:r>
+        <w:t>CN</w:t>
+      </w:r>
+    </w:p>
+    <w:p>
+      <w:r>
+        <w:t>CL</w:t>
+      </w:r>
+    </w:p>
+    <w:p>
+      <w:r>
+        <w:t>CF</w:t>
+      </w:r>
+    </w:p>
+    <w:p>
+      <w:r>
+        <w:t>CJ</w:t>
+      </w:r>
+    </w:p>
+    <w:p>
+      <w:r>
+        <w:lastRenderedPageBreak/>
+        <w:t>DO</w:t>
+      </w:r>
+    </w:p>
+    <w:p>
+      <w:r>
+        <w:t>DM</w:t>
+      </w:r>
+    </w:p>
+    <w:p>
+      <w:r>
+        <w:t>DG</w:t>
+      </w:r>
+    </w:p>
+    <w:p>
+      <w:r>
+        <w:t>EN</w:t>
+      </w:r>
+    </w:p>
+    <w:p>
+      <w:r>
+        <w:t>EH</w:t>
+      </w:r>
+    </w:p>
+    <w:p>
+      <w:r>
+        <w:t>FC</w:t>
+      </w:r>
+    </w:p>
+    <w:p>
+      <w:r>
+        <w:t>FM</w:t>
+      </w:r>
+    </w:p>
+    <w:p>
+      <w:r>
+        <w:t>G2</w:t>
+      </w:r>
+    </w:p>
+    <w:p>
+      <w:r>
+        <w:t>GD</w:t>
+      </w:r>
+    </w:p>
+    <w:p>
+      <w:r>
+        <w:t>GN</w:t>
+      </w:r>
+    </w:p>
+    <w:p>
+      <w:r>
+        <w:t>H3</w:t>
+      </w:r>
+    </w:p>
+    <w:p>
+      <w:r>
+        <w:t>H1</w:t>
+      </w:r>
+    </w:p>
+    <w:p>
+      <w:r>
+        <w:t>HA</w:t>
+      </w:r>
+    </w:p>
+    <w:p>
+      <w:r>
+        <w:t>HK</w:t>
+      </w:r>
+    </w:p>
+    <w:p>
+      <w:r>
+        <w:t>HE</w:t>
+      </w:r>
+    </w:p>
+    <w:p>
+      <w:r>
+        <w:t>HO</w:t>
+      </w:r>
+    </w:p>
+    <w:p>
+      <w:r>
+        <w:t>I2</w:t>
+      </w:r>
+    </w:p>
+    <w:p>
+      <w:r>
+        <w:t>IB</w:t>
+      </w:r>
+    </w:p>
+    <w:p>
+      <w:r>
+        <w:t>IL</w:t>
+      </w:r>
+    </w:p>
+    <w:p>
+      <w:r>
+        <w:t>JC</w:t>
+      </w:r>
+    </w:p>
+    <w:p>
+      <w:r>
+        <w:t>JM</w:t>
+      </w:r>
+    </w:p>
+    <w:p>
+      <w:r>
+        <w:t>KB</w:t>
+      </w:r>
+    </w:p>
+    <w:p>
+      <w:r>
+        <w:t>KH</w:t>
+      </w:r>
+    </w:p>
+    <w:p>
+      <w:r>
+        <w:t>K2</w:t>
+      </w:r>
+    </w:p>
+    <w:p>
+      <w:r>
+        <w:t>LC</w:t>
+      </w:r>
+    </w:p>
+    <w:p>
+      <w:r>
+        <w:t>LA</w:t>
+      </w:r>
+    </w:p>
+    <w:p>
+      <w:r>
+        <w:t>LI</w:t>
+      </w:r>
+    </w:p>
+    <w:p>
+      <w:r>
+        <w:t>L3</w:t>
+      </w:r>
+    </w:p>
+    <w:p>
+      <w:r>
+        <w:t>MD</w:t>
+      </w:r>
+    </w:p>
+    <w:p>
+      <w:r>
+        <w:t>MB</w:t>
+      </w:r>
+    </w:p>
+    <w:p>
+      <w:r>
+        <w:t>MF</w:t>
+      </w:r>
+    </w:p>
+    <w:p>
+      <w:r>
+        <w:lastRenderedPageBreak/>
+        <w:t>MJ</w:t>
+      </w:r>
+    </w:p>
+    <w:p>
+      <w:r>
+        <w:t>NE</w:t>
+      </w:r>
+    </w:p>
+    <w:p>
+      <w:r>
+        <w:t>NC</w:t>
+      </w:r>
+    </w:p>
+    <w:p>
+      <w:r>
+        <w:t>NG</w:t>
+      </w:r>
+    </w:p>
+    <w:p>
+      <w:r>
+        <w:t>N1</w:t>
+      </w:r>
+    </w:p>
+    <w:p>
+      <w:r>
+        <w:t>OD</w:t>
+      </w:r>
+    </w:p>
+    <w:p>
+      <w:r>
+        <w:t>OH</w:t>
+      </w:r>
+    </w:p>
+    <w:p>
+      <w:r>
+        <w:t>O2</w:t>
+      </w:r>
+    </w:p>
+    <w:p>
+      <w:r>
+        <w:t>1H</w:t>
+      </w:r>
+    </w:p>
+    <w:p>
+      <w:r>
+        <w:t>1F</w:t>
+      </w:r>
+    </w:p>
+    <w:p>
+      <w:r>
+        <w:t>1N</w:t>
+      </w:r>
+    </w:p>
+    <w:p>
+      <w:r>
+        <w:t>2I</w:t>
+      </w:r>
+    </w:p>
+    <w:p>
+      <w:r>
+        <w:t>2G</w:t>
+      </w:r>
+    </w:p>
+    <w:p>
+      <w:r>
+        <w:t>3J</w:t>
+      </w:r>
+    </w:p>
+    <w:p>
+      <w:r>
+        <w:t>3H</w:t>
+      </w:r>
+    </w:p>
+    <w:p>
+      <w:r>
+        <w:t>3L</w:t>
+      </w:r>
+    </w:p>
+    <w:p/>
+    <w:p>
+      <w:r>
+        <w:t>Possibility Count: 56</w:t>
+      </w:r>
+    </w:p>
+    <w:p>
+      <w:r>
+        <w:t xml:space="preserve">&lt;SMS sent by </w:t>
+      </w:r>
+      <w:r>
+        <w:t>&lt;Company’s Software Engineering Manager&gt;</w:t>
+      </w:r>
+      <w:r>
+        <w:t xml:space="preserve"> on Thursday </w:t>
+      </w:r>
+      <w:r>
+        <w:t>16</w:t>
+      </w:r>
+      <w:r>
+        <w:t xml:space="preserve">/10/2025 </w:t>
+      </w:r>
+      <w:r>
+        <w:t>10</w:t>
+      </w:r>
+      <w:r>
+        <w:t>:</w:t>
+      </w:r>
+      <w:r>
+        <w:t>50</w:t>
+      </w:r>
+      <w:r>
+        <w:t xml:space="preserve"> AM&gt;</w:t>
+      </w:r>
+    </w:p>
+    <w:p>
+      <w:r>
+        <w:t xml:space="preserve">Hi </w:t>
+      </w:r>
+      <w:r>
+        <w:t>&lt;SchponzeePlusPlus&gt;</w:t>
+      </w:r>
+      <w:r>
+        <w:t>, yes, the moves F1… J3 etc (in the first part of your message) are valid. I didn't check the list you provided.</w:t>
+      </w:r>
+    </w:p>
+    <w:p>
+      <w:r>
+        <w:t xml:space="preserve">&lt;SMS sent by me on Thursday </w:t>
+      </w:r>
+      <w:r>
+        <w:t>16</w:t>
+      </w:r>
+      <w:r>
+        <w:t xml:space="preserve">/10/2025 </w:t>
+      </w:r>
+      <w:r>
+        <w:t>12</w:t>
+      </w:r>
+      <w:r>
+        <w:t>:</w:t>
+      </w:r>
+      <w:r>
+        <w:t>05</w:t>
+      </w:r>
+      <w:r>
+        <w:t xml:space="preserve"> </w:t>
+      </w:r>
+      <w:r>
+        <w:t>P</w:t>
+      </w:r>
+      <w:r>
+        <w:t>M&gt;</w:t>
+      </w:r>
+    </w:p>
+    <w:p>
+      <w:r>
+        <w:t xml:space="preserve">Hi </w:t>
+      </w:r>
+      <w:r>
+        <w:t>&lt;Company’s Software Engineering Manager&gt;</w:t>
+      </w:r>
+      <w:r>
+        <w:t>, thank you for clarifying that, I'm glad I asked otherwise I would be short a few results.</w:t>
+      </w:r>
+    </w:p>
+    <w:p/>
+    <w:p>
+      <w:r>
+        <w:t>I'm fairly confident with the other key, press transitions so all good in that regard!</w:t>
+      </w:r>
+    </w:p>
+    <w:p/>
+    <w:p>
+      <w:pPr>
+        <w:pStyle w:val="Heading4"/>
+      </w:pPr>
+      <w:r>
         <w:t>13/10/2025</w:t>
       </w:r>
     </w:p>
@@ -79,123 +516,90 @@
     </w:p>
     <w:p>
       <w:r>
+        <w:lastRenderedPageBreak/>
+        <w:t>Hi &lt;Company’s Software Engineering Manager&gt;,</w:t>
+      </w:r>
+    </w:p>
+    <w:p/>
+    <w:p>
+      <w:r>
+        <w:t>Apologies that I didn't get back to you yesterday!</w:t>
+      </w:r>
+    </w:p>
+    <w:p/>
+    <w:p>
+      <w:r>
+        <w:t xml:space="preserve">I haven't been able to dedicate as much time as I liked to the challenge. However, I did solve the very large array issue so that I could at least execute the program with a 10 character long combination, but then discovered fatal memory leak issues. </w:t>
+      </w:r>
+    </w:p>
+    <w:p/>
+    <w:p>
+      <w:r>
+        <w:t>'ve also solved that but now my program is taking impossibly long to produce an answer. If it's ok with you, I wish to continue with the challenge so that I can reduce the calculation time and make it cleaner for peer review.</w:t>
+      </w:r>
+    </w:p>
+    <w:p/>
+    <w:p>
+      <w:r>
+        <w:t>Are you able to provide a hint on how long the good solutions you've seen take to execute?</w:t>
+      </w:r>
+    </w:p>
+    <w:p/>
+    <w:p>
+      <w:r>
+        <w:t>Kind regards,</w:t>
+      </w:r>
+    </w:p>
+    <w:p>
+      <w:r>
+        <w:t>&lt;SchponzeePlusPlus&gt;</w:t>
+      </w:r>
+    </w:p>
+    <w:p>
+      <w:r>
+        <w:t xml:space="preserve">&lt;SMS sent by </w:t>
+      </w:r>
+      <w:r>
+        <w:t>Company’s Software Engineering Manager</w:t>
+      </w:r>
+      <w:r>
+        <w:t xml:space="preserve"> on Thursday 9/10/2025 9:</w:t>
+      </w:r>
+      <w:r>
+        <w:t>54</w:t>
+      </w:r>
+      <w:r>
+        <w:t xml:space="preserve"> AM&gt;</w:t>
+      </w:r>
+    </w:p>
+    <w:p>
+      <w:r>
+        <w:t>Hi &lt;SchponzeePlusPlus&gt;, good solutions will typically run in less than a second. Hint: look into 'memoisation' to avoid doing repeated calculations.</w:t>
+      </w:r>
+    </w:p>
+    <w:p>
+      <w:r>
+        <w:t>&lt;SMS sent by me on Thursday 9/10/2025 9:5</w:t>
+      </w:r>
+      <w:r>
+        <w:t>8</w:t>
+      </w:r>
+      <w:r>
+        <w:t xml:space="preserve"> AM&gt;</w:t>
+      </w:r>
+    </w:p>
+    <w:p>
+      <w:r>
         <w:t xml:space="preserve">Hi </w:t>
       </w:r>
       <w:r>
-        <w:t>&lt;Company’s Software Engineering Manager&gt;</w:t>
-      </w:r>
-      <w:r>
-        <w:t>,</w:t>
-      </w:r>
-    </w:p>
-    <w:p/>
-    <w:p>
-      <w:r>
-        <w:t>Apologies that I didn't get back to you yesterday!</w:t>
-      </w:r>
-    </w:p>
-    <w:p/>
-    <w:p>
-      <w:r>
-        <w:t xml:space="preserve">I haven't been able to dedicate as much time as I liked to the challenge. However, I did solve the very large array issue so that I could at least execute the program with a 10 character long combination, but then discovered fatal memory leak issues. </w:t>
-      </w:r>
-    </w:p>
-    <w:p/>
-    <w:p>
-      <w:r>
-        <w:t>'ve also solved that but now my program is taking impossibly long to produce an answer. If it's ok with you, I wish to continue with the challenge so that I can reduce the calculation time and make it cleaner for peer review.</w:t>
-      </w:r>
-    </w:p>
-    <w:p/>
-    <w:p>
-      <w:r>
-        <w:t>Are you able to provide a hint on how long the good solutions you've seen take to execute?</w:t>
-      </w:r>
-    </w:p>
-    <w:p/>
-    <w:p>
-      <w:r>
-        <w:t>Kind regards,</w:t>
-      </w:r>
-    </w:p>
-    <w:p>
-      <w:r>
         <w:t>&lt;</w:t>
       </w:r>
-      <w:proofErr w:type="spellStart"/>
-      <w:r>
-        <w:t>SchponzeePlusPlus</w:t>
-      </w:r>
-      <w:proofErr w:type="spellEnd"/>
-      <w:r>
-        <w:t>&gt;</w:t>
-      </w:r>
-    </w:p>
-    <w:p>
-      <w:r>
-        <w:t xml:space="preserve">&lt;SMS sent by </w:t>
-      </w:r>
-      <w:r>
-        <w:t>Company’s Software Engineering Manager</w:t>
-      </w:r>
-      <w:r>
-        <w:t xml:space="preserve"> on Thursday 9/10/2025 9:</w:t>
-      </w:r>
-      <w:r>
-        <w:t>54</w:t>
-      </w:r>
-      <w:r>
-        <w:t xml:space="preserve"> AM&gt;</w:t>
-      </w:r>
-    </w:p>
-    <w:p>
-      <w:r>
-        <w:lastRenderedPageBreak/>
-        <w:t>Hi &lt;</w:t>
-      </w:r>
-      <w:proofErr w:type="spellStart"/>
-      <w:r>
-        <w:t>SchponzeePlusPlus</w:t>
-      </w:r>
-      <w:proofErr w:type="spellEnd"/>
-      <w:r>
-        <w:t>&gt;, good solutions will typically run in less than a second. Hint: look into '</w:t>
-      </w:r>
-      <w:proofErr w:type="spellStart"/>
-      <w:r>
-        <w:t>memoisation</w:t>
-      </w:r>
-      <w:proofErr w:type="spellEnd"/>
-      <w:r>
-        <w:t>' to avoid doing repeated calculations.</w:t>
-      </w:r>
-    </w:p>
-    <w:p>
-      <w:r>
-        <w:t>&lt;SMS sent by me on Thursday 9/10/2025 9:5</w:t>
-      </w:r>
-      <w:r>
-        <w:t>8</w:t>
-      </w:r>
-      <w:r>
-        <w:t xml:space="preserve"> AM&gt;</w:t>
-      </w:r>
-    </w:p>
-    <w:p>
-      <w:r>
-        <w:t xml:space="preserve">Hi </w:t>
-      </w:r>
-      <w:r>
-        <w:t>&lt;</w:t>
-      </w:r>
       <w:r>
         <w:t xml:space="preserve"> </w:t>
       </w:r>
       <w:r>
-        <w:t>Company’s Software Engineering Manager</w:t>
-      </w:r>
-      <w:r>
-        <w:t xml:space="preserve"> &gt;</w:t>
+        <w:t>Company’s Software Engineering Manager &gt;</w:t>
       </w:r>
       <w:r>
         <w:t>, thanks for the hint, I will look into it!</w:t>
@@ -314,6 +718,7 @@
         </w:numPr>
       </w:pPr>
       <w:r>
+        <w:lastRenderedPageBreak/>
         <w:t>On the 29</w:t>
       </w:r>
       <w:r>
@@ -530,202 +935,202 @@
         </w:numPr>
       </w:pPr>
       <w:r>
+        <w:t>They gave me the following feedback on my code</w:t>
+      </w:r>
+    </w:p>
+    <w:p>
+      <w:pPr>
+        <w:pStyle w:val="ListParagraph"/>
+        <w:numPr>
+          <w:ilvl w:val="2"/>
+          <w:numId w:val="1"/>
+        </w:numPr>
+      </w:pPr>
+      <w:r>
+        <w:t>For starters it does not return the correct value because it is not complete</w:t>
+      </w:r>
+    </w:p>
+    <w:p>
+      <w:pPr>
+        <w:pStyle w:val="ListParagraph"/>
+        <w:numPr>
+          <w:ilvl w:val="2"/>
+          <w:numId w:val="1"/>
+        </w:numPr>
+      </w:pPr>
+      <w:r>
+        <w:t>If it did return the correct value and was submitted for further peer review it would be graded poorly</w:t>
+      </w:r>
+    </w:p>
+    <w:p>
+      <w:pPr>
+        <w:pStyle w:val="ListParagraph"/>
+        <w:numPr>
+          <w:ilvl w:val="3"/>
+          <w:numId w:val="1"/>
+        </w:numPr>
+      </w:pPr>
+      <w:r>
+        <w:t xml:space="preserve">Too verbose (and I would personally add </w:t>
+      </w:r>
+      <w:r>
+        <w:t xml:space="preserve">also </w:t>
+      </w:r>
+      <w:r>
+        <w:t>too convoluted)</w:t>
+      </w:r>
+    </w:p>
+    <w:p>
+      <w:pPr>
+        <w:pStyle w:val="ListParagraph"/>
+        <w:numPr>
+          <w:ilvl w:val="3"/>
+          <w:numId w:val="1"/>
+        </w:numPr>
+      </w:pPr>
+      <w:r>
+        <w:t>Too messy</w:t>
+      </w:r>
+    </w:p>
+    <w:p>
+      <w:pPr>
+        <w:pStyle w:val="ListParagraph"/>
+        <w:numPr>
+          <w:ilvl w:val="3"/>
+          <w:numId w:val="1"/>
+        </w:numPr>
+      </w:pPr>
+      <w:r>
+        <w:t>That my variable names that, while meaningful, are too long and hard to read</w:t>
+      </w:r>
+    </w:p>
+    <w:p>
+      <w:pPr>
+        <w:pStyle w:val="ListParagraph"/>
+        <w:numPr>
+          <w:ilvl w:val="3"/>
+          <w:numId w:val="1"/>
+        </w:numPr>
+      </w:pPr>
+      <w:r>
+        <w:t>Lots of repetitive code looks like it can be abstracted into reusable functions</w:t>
+      </w:r>
+    </w:p>
+    <w:p>
+      <w:pPr>
+        <w:pStyle w:val="ListParagraph"/>
+        <w:numPr>
+          <w:ilvl w:val="3"/>
+          <w:numId w:val="1"/>
+        </w:numPr>
+      </w:pPr>
+      <w:r>
+        <w:t>Reckons that the chess move 01 and 02 don’t need to be done the way they are – better to abstract the difference (into an array ?)</w:t>
+      </w:r>
+    </w:p>
+    <w:p>
+      <w:pPr>
+        <w:pStyle w:val="ListParagraph"/>
+        <w:numPr>
+          <w:ilvl w:val="3"/>
+          <w:numId w:val="1"/>
+        </w:numPr>
+      </w:pPr>
+      <w:r>
+        <w:t>Some functions are too long</w:t>
+      </w:r>
+    </w:p>
+    <w:p>
+      <w:pPr>
+        <w:pStyle w:val="ListParagraph"/>
+        <w:numPr>
+          <w:ilvl w:val="4"/>
+          <w:numId w:val="1"/>
+        </w:numPr>
+      </w:pPr>
+      <w:r>
+        <w:t>Perhaps he was referring to the shift or increment functions</w:t>
+      </w:r>
+    </w:p>
+    <w:p>
+      <w:pPr>
+        <w:pStyle w:val="ListParagraph"/>
+        <w:numPr>
+          <w:ilvl w:val="3"/>
+          <w:numId w:val="1"/>
+        </w:numPr>
+      </w:pPr>
+      <w:r>
+        <w:t>My attempt no. 1 is 845 lines in total, too long for the expected solution</w:t>
+      </w:r>
+    </w:p>
+    <w:p>
+      <w:pPr>
+        <w:pStyle w:val="ListParagraph"/>
+        <w:numPr>
+          <w:ilvl w:val="4"/>
+          <w:numId w:val="1"/>
+        </w:numPr>
+      </w:pPr>
+      <w:r>
+        <w:t>The software engineering manager has seen solutions around 60 lines</w:t>
+      </w:r>
+    </w:p>
+    <w:p>
+      <w:pPr>
+        <w:pStyle w:val="ListParagraph"/>
+        <w:numPr>
+          <w:ilvl w:val="4"/>
+          <w:numId w:val="1"/>
+        </w:numPr>
+      </w:pPr>
+      <w:r>
+        <w:t>Says that the problem is not complicated, that it should not be over 200 lines (200 lines maximum, the less the better)</w:t>
+      </w:r>
+    </w:p>
+    <w:p>
+      <w:pPr>
+        <w:pStyle w:val="ListParagraph"/>
+        <w:numPr>
+          <w:ilvl w:val="4"/>
+          <w:numId w:val="1"/>
+        </w:numPr>
+      </w:pPr>
+      <w:r>
+        <w:t>That a</w:t>
+      </w:r>
+      <w:r>
+        <w:t xml:space="preserve"> non-explicitly stated</w:t>
+      </w:r>
+      <w:r>
+        <w:t xml:space="preserve"> criteria of the </w:t>
+      </w:r>
+      <w:r>
+        <w:t>challenge is simplicity</w:t>
+      </w:r>
+    </w:p>
+    <w:p>
+      <w:pPr>
+        <w:pStyle w:val="ListParagraph"/>
+        <w:numPr>
+          <w:ilvl w:val="5"/>
+          <w:numId w:val="1"/>
+        </w:numPr>
+      </w:pPr>
+      <w:r>
+        <w:t>Better code is simpler, simpler to read as well</w:t>
+      </w:r>
+    </w:p>
+    <w:p>
+      <w:pPr>
+        <w:pStyle w:val="ListParagraph"/>
+        <w:numPr>
+          <w:ilvl w:val="5"/>
+          <w:numId w:val="1"/>
+        </w:numPr>
+      </w:pPr>
+      <w:r>
         <w:lastRenderedPageBreak/>
-        <w:t>They gave me the following feedback on my code</w:t>
-      </w:r>
-    </w:p>
-    <w:p>
-      <w:pPr>
-        <w:pStyle w:val="ListParagraph"/>
-        <w:numPr>
-          <w:ilvl w:val="2"/>
-          <w:numId w:val="1"/>
-        </w:numPr>
-      </w:pPr>
-      <w:r>
-        <w:t>For starters it does not return the correct value because it is not complete</w:t>
-      </w:r>
-    </w:p>
-    <w:p>
-      <w:pPr>
-        <w:pStyle w:val="ListParagraph"/>
-        <w:numPr>
-          <w:ilvl w:val="2"/>
-          <w:numId w:val="1"/>
-        </w:numPr>
-      </w:pPr>
-      <w:r>
-        <w:t>If it did return the correct value and was submitted for further peer review it would be graded poorly</w:t>
-      </w:r>
-    </w:p>
-    <w:p>
-      <w:pPr>
-        <w:pStyle w:val="ListParagraph"/>
-        <w:numPr>
-          <w:ilvl w:val="3"/>
-          <w:numId w:val="1"/>
-        </w:numPr>
-      </w:pPr>
-      <w:r>
-        <w:t xml:space="preserve">Too verbose (and I would personally add </w:t>
-      </w:r>
-      <w:r>
-        <w:t xml:space="preserve">also </w:t>
-      </w:r>
-      <w:r>
-        <w:t>too convoluted)</w:t>
-      </w:r>
-    </w:p>
-    <w:p>
-      <w:pPr>
-        <w:pStyle w:val="ListParagraph"/>
-        <w:numPr>
-          <w:ilvl w:val="3"/>
-          <w:numId w:val="1"/>
-        </w:numPr>
-      </w:pPr>
-      <w:r>
-        <w:t>Too messy</w:t>
-      </w:r>
-    </w:p>
-    <w:p>
-      <w:pPr>
-        <w:pStyle w:val="ListParagraph"/>
-        <w:numPr>
-          <w:ilvl w:val="3"/>
-          <w:numId w:val="1"/>
-        </w:numPr>
-      </w:pPr>
-      <w:r>
-        <w:t>That my variable names that, while meaningful, are too long and hard to read</w:t>
-      </w:r>
-    </w:p>
-    <w:p>
-      <w:pPr>
-        <w:pStyle w:val="ListParagraph"/>
-        <w:numPr>
-          <w:ilvl w:val="3"/>
-          <w:numId w:val="1"/>
-        </w:numPr>
-      </w:pPr>
-      <w:r>
-        <w:t>Lots of repetitive code looks like it can be abstracted into reusable functions</w:t>
-      </w:r>
-    </w:p>
-    <w:p>
-      <w:pPr>
-        <w:pStyle w:val="ListParagraph"/>
-        <w:numPr>
-          <w:ilvl w:val="3"/>
-          <w:numId w:val="1"/>
-        </w:numPr>
-      </w:pPr>
-      <w:r>
-        <w:t>Reckons that the chess move 01 and 02 don’t need to be done the way they are – better to abstract the difference (into an array ?)</w:t>
-      </w:r>
-    </w:p>
-    <w:p>
-      <w:pPr>
-        <w:pStyle w:val="ListParagraph"/>
-        <w:numPr>
-          <w:ilvl w:val="3"/>
-          <w:numId w:val="1"/>
-        </w:numPr>
-      </w:pPr>
-      <w:r>
-        <w:t>Some functions are too long</w:t>
-      </w:r>
-    </w:p>
-    <w:p>
-      <w:pPr>
-        <w:pStyle w:val="ListParagraph"/>
-        <w:numPr>
-          <w:ilvl w:val="4"/>
-          <w:numId w:val="1"/>
-        </w:numPr>
-      </w:pPr>
-      <w:r>
-        <w:t>Perhaps he was referring to the shift or increment functions</w:t>
-      </w:r>
-    </w:p>
-    <w:p>
-      <w:pPr>
-        <w:pStyle w:val="ListParagraph"/>
-        <w:numPr>
-          <w:ilvl w:val="3"/>
-          <w:numId w:val="1"/>
-        </w:numPr>
-      </w:pPr>
-      <w:r>
-        <w:t>My attempt no. 1 is 845 lines in total, too long for the expected solution</w:t>
-      </w:r>
-    </w:p>
-    <w:p>
-      <w:pPr>
-        <w:pStyle w:val="ListParagraph"/>
-        <w:numPr>
-          <w:ilvl w:val="4"/>
-          <w:numId w:val="1"/>
-        </w:numPr>
-      </w:pPr>
-      <w:r>
-        <w:t>The software engineering manager has seen solutions around 60 lines</w:t>
-      </w:r>
-    </w:p>
-    <w:p>
-      <w:pPr>
-        <w:pStyle w:val="ListParagraph"/>
-        <w:numPr>
-          <w:ilvl w:val="4"/>
-          <w:numId w:val="1"/>
-        </w:numPr>
-      </w:pPr>
-      <w:r>
-        <w:t>Says that the problem is not complicated, that it should not be over 200 lines (200 lines maximum, the less the better)</w:t>
-      </w:r>
-    </w:p>
-    <w:p>
-      <w:pPr>
-        <w:pStyle w:val="ListParagraph"/>
-        <w:numPr>
-          <w:ilvl w:val="4"/>
-          <w:numId w:val="1"/>
-        </w:numPr>
-      </w:pPr>
-      <w:r>
-        <w:t>That a</w:t>
-      </w:r>
-      <w:r>
-        <w:t xml:space="preserve"> non-explicitly stated</w:t>
-      </w:r>
-      <w:r>
-        <w:t xml:space="preserve"> criteria of the </w:t>
-      </w:r>
-      <w:r>
-        <w:t>challenge is simplicity</w:t>
-      </w:r>
-    </w:p>
-    <w:p>
-      <w:pPr>
-        <w:pStyle w:val="ListParagraph"/>
-        <w:numPr>
-          <w:ilvl w:val="5"/>
-          <w:numId w:val="1"/>
-        </w:numPr>
-      </w:pPr>
-      <w:r>
-        <w:t>Better code is simpler, simpler to read as well</w:t>
-      </w:r>
-    </w:p>
-    <w:p>
-      <w:pPr>
-        <w:pStyle w:val="ListParagraph"/>
-        <w:numPr>
-          <w:ilvl w:val="5"/>
-          <w:numId w:val="1"/>
-        </w:numPr>
-      </w:pPr>
-      <w:r>
         <w:t>That it is a simple algorithm that does not need to implement any object-oriented concepts</w:t>
       </w:r>
     </w:p>
@@ -750,15 +1155,7 @@
         </w:numPr>
       </w:pPr>
       <w:r>
-        <w:t xml:space="preserve">Said that there was no concrete deadline for the challenge, it was more </w:t>
-      </w:r>
-      <w:proofErr w:type="spellStart"/>
-      <w:r>
-        <w:t>dependant</w:t>
-      </w:r>
-      <w:proofErr w:type="spellEnd"/>
-      <w:r>
-        <w:t xml:space="preserve"> on the first candidate/s to get it submitted</w:t>
+        <w:t>Said that there was no concrete deadline for the challenge, it was more dependant on the first candidate/s to get it submitted</w:t>
       </w:r>
     </w:p>
     <w:p>

</xml_diff>

<commit_message>
#15 : C\Cpp\Exercises\exercise_20250922_1314\solutn_evaluatn.docx Update
- Updated the document to discuss tonight's news and the halt that I am putting on this coding challenge due to there no longer being a job opportunity from completing this challenge in the foreseeable future
</commit_message>
<xml_diff>
--- a/C/Cpp/Exercises/exercise_20250922_1314/solutn_evaluatn.docx
+++ b/C/Cpp/Exercises/exercise_20250922_1314/solutn_evaluatn.docx
@@ -4,29 +4,16 @@
   <w:body>
     <w:p>
       <w:r>
-        <w:t>(spp</w:t>
-      </w:r>
-      <w:proofErr w:type="gramStart"/>
-      <w:r>
-        <w:t>_)misc_code\</w:t>
+        <w:t>(spp_)misc_code\</w:t>
       </w:r>
       <w:r>
         <w:t>C\Cpp\Exercises\exercise_20250922_1314\solutn_evaluatn.docx</w:t>
       </w:r>
-      <w:proofErr w:type="gramEnd"/>
     </w:p>
     <w:p/>
     <w:p>
       <w:r>
-        <w:t>This document is a semi-</w:t>
-      </w:r>
-      <w:proofErr w:type="spellStart"/>
-      <w:r>
-        <w:t>hiddem</w:t>
-      </w:r>
-      <w:proofErr w:type="spellEnd"/>
-      <w:r>
-        <w:t xml:space="preserve"> document for detailing evaluation, feedback, and results.</w:t>
+        <w:t>This document is a semi-hiddem document for detailing evaluation, feedback, and results.</w:t>
       </w:r>
     </w:p>
     <w:p/>
@@ -54,6 +41,178 @@
       </w:pPr>
       <w:r>
         <w:t>2025 / October</w:t>
+      </w:r>
+    </w:p>
+    <w:p/>
+    <w:p>
+      <w:pPr>
+        <w:pStyle w:val="Heading4"/>
+      </w:pPr>
+      <w:r>
+        <w:t>22/10/2025</w:t>
+      </w:r>
+    </w:p>
+    <w:p/>
+    <w:p>
+      <w:r>
+        <w:t>7:55 PM AEDT</w:t>
+      </w:r>
+    </w:p>
+    <w:p/>
+    <w:p>
+      <w:pPr>
+        <w:pStyle w:val="ListParagraph"/>
+        <w:numPr>
+          <w:ilvl w:val="0"/>
+          <w:numId w:val="5"/>
+        </w:numPr>
+      </w:pPr>
+      <w:r>
+        <w:t xml:space="preserve">The software engineering manager at the company who posted this challenge emailed me to inform me that they </w:t>
+      </w:r>
+      <w:r>
+        <w:t>have now filled the vacant positions in the software team</w:t>
+      </w:r>
+    </w:p>
+    <w:p>
+      <w:pPr>
+        <w:pStyle w:val="ListParagraph"/>
+        <w:numPr>
+          <w:ilvl w:val="1"/>
+          <w:numId w:val="5"/>
+        </w:numPr>
+      </w:pPr>
+      <w:r>
+        <w:t>He thanked me for my efforts and recent success this week in determining the correct answer</w:t>
+      </w:r>
+    </w:p>
+    <w:p>
+      <w:pPr>
+        <w:pStyle w:val="ListParagraph"/>
+        <w:numPr>
+          <w:ilvl w:val="1"/>
+          <w:numId w:val="5"/>
+        </w:numPr>
+      </w:pPr>
+      <w:r>
+        <w:t>Upon receiving this news, I am moving the continuation of this exercise to my backlog</w:t>
+      </w:r>
+    </w:p>
+    <w:p>
+      <w:pPr>
+        <w:pStyle w:val="ListParagraph"/>
+        <w:numPr>
+          <w:ilvl w:val="2"/>
+          <w:numId w:val="5"/>
+        </w:numPr>
+      </w:pPr>
+      <w:r>
+        <w:t>I committed and pushed my last changes to the active development branch, then PR’d and merged my changes to the main branch</w:t>
+      </w:r>
+    </w:p>
+    <w:p>
+      <w:pPr>
+        <w:pStyle w:val="ListParagraph"/>
+        <w:numPr>
+          <w:ilvl w:val="2"/>
+          <w:numId w:val="5"/>
+        </w:numPr>
+      </w:pPr>
+      <w:r>
+        <w:t>I was looking forward to a peer review with some experienced software engineers so it's a shame that I wasn't ready in time</w:t>
+      </w:r>
+    </w:p>
+    <w:p>
+      <w:pPr>
+        <w:pStyle w:val="ListParagraph"/>
+        <w:numPr>
+          <w:ilvl w:val="3"/>
+          <w:numId w:val="5"/>
+        </w:numPr>
+      </w:pPr>
+      <w:r>
+        <w:t>Achieving the 200 lines of code target was going to be a challenge for this week</w:t>
+      </w:r>
+    </w:p>
+    <w:p>
+      <w:pPr>
+        <w:pStyle w:val="ListParagraph"/>
+        <w:numPr>
+          <w:ilvl w:val="3"/>
+          <w:numId w:val="5"/>
+        </w:numPr>
+      </w:pPr>
+      <w:r>
+        <w:t>I do see some value in still continuing with this challenge until it is peer-reviewable, but I will be moving this task into the backlog for the time being</w:t>
+      </w:r>
+    </w:p>
+    <w:p>
+      <w:pPr>
+        <w:pStyle w:val="ListParagraph"/>
+        <w:numPr>
+          <w:ilvl w:val="4"/>
+          <w:numId w:val="5"/>
+        </w:numPr>
+      </w:pPr>
+      <w:r>
+        <w:t>I think I would like to attempt this code clean-up and refinement before seeking feedback on my code from someone/something like ChatGPT</w:t>
+      </w:r>
+    </w:p>
+    <w:p>
+      <w:pPr>
+        <w:pStyle w:val="ListParagraph"/>
+        <w:numPr>
+          <w:ilvl w:val="1"/>
+          <w:numId w:val="5"/>
+        </w:numPr>
+      </w:pPr>
+      <w:r>
+        <w:t xml:space="preserve">I don't think I've ever attempted anything on this scale before, </w:t>
+      </w:r>
+      <w:r>
+        <w:t>so</w:t>
+      </w:r>
+      <w:r>
+        <w:t xml:space="preserve"> I have </w:t>
+      </w:r>
+      <w:r>
+        <w:t xml:space="preserve">some </w:t>
+      </w:r>
+      <w:r>
+        <w:t>further up-skilling to do</w:t>
+      </w:r>
+    </w:p>
+    <w:p>
+      <w:pPr>
+        <w:pStyle w:val="ListParagraph"/>
+        <w:numPr>
+          <w:ilvl w:val="2"/>
+          <w:numId w:val="5"/>
+        </w:numPr>
+      </w:pPr>
+      <w:r>
+        <w:t>I did learn how to implement several thing</w:t>
+      </w:r>
+      <w:r>
+        <w:t>s</w:t>
+      </w:r>
+      <w:r>
+        <w:t xml:space="preserve"> like memoization, C++ standard arrays, and C++ standard vectors</w:t>
+      </w:r>
+    </w:p>
+    <w:p>
+      <w:pPr>
+        <w:pStyle w:val="ListParagraph"/>
+        <w:numPr>
+          <w:ilvl w:val="2"/>
+          <w:numId w:val="5"/>
+        </w:numPr>
+      </w:pPr>
+      <w:r>
+        <w:t>I don't think my efforts have been all for naught, I challenged myself as an aspiring software engineer and I did solve the problem, so that does give me confidence</w:t>
+      </w:r>
+      <w:r>
+        <w:t xml:space="preserve"> going forward</w:t>
       </w:r>
     </w:p>
     <w:p/>
@@ -108,13 +267,7 @@
         </w:numPr>
       </w:pPr>
       <w:r>
-        <w:t xml:space="preserve">Then the program creates a “possibilities” vector, which is a filtered copy of the </w:t>
-      </w:r>
-      <w:r>
-        <w:t>“possibilities raw” array</w:t>
-      </w:r>
-      <w:r>
-        <w:t>, with only the (60) valid transitions</w:t>
+        <w:t>Then the program creates a “possibilities” vector, which is a filtered copy of the “possibilities raw” array, with only the (60) valid transitions</w:t>
       </w:r>
     </w:p>
     <w:p>
@@ -213,15 +366,7 @@
         </w:numPr>
       </w:pPr>
       <w:r>
-        <w:t xml:space="preserve">This number was return upon the program’s first successful attempt to calculate the total number of </w:t>
-      </w:r>
-      <w:proofErr w:type="gramStart"/>
-      <w:r>
-        <w:t>10 character</w:t>
-      </w:r>
-      <w:proofErr w:type="gramEnd"/>
-      <w:r>
-        <w:t xml:space="preserve"> combinations</w:t>
+        <w:t>This number was return upon the program’s first successful attempt to calculate the total number of 10 character combinations</w:t>
       </w:r>
     </w:p>
     <w:p>
@@ -275,7 +420,6 @@
         </w:numPr>
       </w:pPr>
       <w:r>
-        <w:lastRenderedPageBreak/>
         <w:t>This will be solution attempt no. 4</w:t>
       </w:r>
     </w:p>
@@ -375,6 +519,7 @@
     <w:p/>
     <w:p>
       <w:r>
+        <w:lastRenderedPageBreak/>
         <w:t>Relevant text message exchange this week:</w:t>
       </w:r>
     </w:p>
@@ -393,45 +538,8 @@
         <w:t>&lt;Company’s Software Engineering Manager&gt;</w:t>
       </w:r>
       <w:r>
-        <w:t xml:space="preserve">, I'm still working on my memoization based implementation, just a quick question regarding the chess moves, moves such as F to </w:t>
-      </w:r>
-      <w:proofErr w:type="gramStart"/>
-      <w:r>
-        <w:t>1 ,</w:t>
-      </w:r>
-      <w:proofErr w:type="gramEnd"/>
-      <w:r>
-        <w:t xml:space="preserve"> J to </w:t>
-      </w:r>
-      <w:proofErr w:type="gramStart"/>
-      <w:r>
-        <w:t>3 ,</w:t>
-      </w:r>
-      <w:proofErr w:type="gramEnd"/>
-      <w:r>
-        <w:t xml:space="preserve"> 2 to </w:t>
-      </w:r>
-      <w:proofErr w:type="gramStart"/>
-      <w:r>
-        <w:t>K ,</w:t>
-      </w:r>
-      <w:proofErr w:type="gramEnd"/>
-      <w:r>
-        <w:t xml:space="preserve"> or 2 to </w:t>
-      </w:r>
-      <w:proofErr w:type="gramStart"/>
-      <w:r>
-        <w:t>O ,</w:t>
-      </w:r>
-      <w:proofErr w:type="gramEnd"/>
-      <w:r>
-        <w:t xml:space="preserve"> are </w:t>
-      </w:r>
-      <w:proofErr w:type="gramStart"/>
-      <w:r>
-        <w:t>illegal ?</w:t>
-      </w:r>
-      <w:proofErr w:type="gramEnd"/>
+        <w:t>, I'm still working on my memoization based implementation, just a quick question regarding the chess moves, moves such as F to 1 , J to 3 , 2 to K , or 2 to O , are illegal ?</w:t>
+      </w:r>
     </w:p>
     <w:p/>
     <w:p>
@@ -502,52 +610,52 @@
     </w:p>
     <w:p>
       <w:r>
+        <w:t>EN</w:t>
+      </w:r>
+    </w:p>
+    <w:p>
+      <w:r>
+        <w:t>EH</w:t>
+      </w:r>
+    </w:p>
+    <w:p>
+      <w:r>
+        <w:t>FC</w:t>
+      </w:r>
+    </w:p>
+    <w:p>
+      <w:r>
+        <w:t>FM</w:t>
+      </w:r>
+    </w:p>
+    <w:p>
+      <w:r>
+        <w:t>G2</w:t>
+      </w:r>
+    </w:p>
+    <w:p>
+      <w:r>
+        <w:t>GD</w:t>
+      </w:r>
+    </w:p>
+    <w:p>
+      <w:r>
+        <w:t>GN</w:t>
+      </w:r>
+    </w:p>
+    <w:p>
+      <w:r>
+        <w:t>H3</w:t>
+      </w:r>
+    </w:p>
+    <w:p>
+      <w:r>
+        <w:t>H1</w:t>
+      </w:r>
+    </w:p>
+    <w:p>
+      <w:r>
         <w:lastRenderedPageBreak/>
-        <w:t>EN</w:t>
-      </w:r>
-    </w:p>
-    <w:p>
-      <w:r>
-        <w:t>EH</w:t>
-      </w:r>
-    </w:p>
-    <w:p>
-      <w:r>
-        <w:t>FC</w:t>
-      </w:r>
-    </w:p>
-    <w:p>
-      <w:r>
-        <w:t>FM</w:t>
-      </w:r>
-    </w:p>
-    <w:p>
-      <w:r>
-        <w:t>G2</w:t>
-      </w:r>
-    </w:p>
-    <w:p>
-      <w:r>
-        <w:t>GD</w:t>
-      </w:r>
-    </w:p>
-    <w:p>
-      <w:r>
-        <w:t>GN</w:t>
-      </w:r>
-    </w:p>
-    <w:p>
-      <w:r>
-        <w:t>H3</w:t>
-      </w:r>
-    </w:p>
-    <w:p>
-      <w:r>
-        <w:t>H1</w:t>
-      </w:r>
-    </w:p>
-    <w:p>
-      <w:r>
         <w:t>HA</w:t>
       </w:r>
     </w:p>
@@ -658,52 +766,52 @@
     </w:p>
     <w:p>
       <w:r>
+        <w:t>NG</w:t>
+      </w:r>
+    </w:p>
+    <w:p>
+      <w:r>
+        <w:t>N1</w:t>
+      </w:r>
+    </w:p>
+    <w:p>
+      <w:r>
+        <w:t>OD</w:t>
+      </w:r>
+    </w:p>
+    <w:p>
+      <w:r>
+        <w:t>OH</w:t>
+      </w:r>
+    </w:p>
+    <w:p>
+      <w:r>
+        <w:t>O2</w:t>
+      </w:r>
+    </w:p>
+    <w:p>
+      <w:r>
+        <w:t>1H</w:t>
+      </w:r>
+    </w:p>
+    <w:p>
+      <w:r>
+        <w:t>1F</w:t>
+      </w:r>
+    </w:p>
+    <w:p>
+      <w:r>
+        <w:t>1N</w:t>
+      </w:r>
+    </w:p>
+    <w:p>
+      <w:r>
+        <w:t>2I</w:t>
+      </w:r>
+    </w:p>
+    <w:p>
+      <w:r>
         <w:lastRenderedPageBreak/>
-        <w:t>NG</w:t>
-      </w:r>
-    </w:p>
-    <w:p>
-      <w:r>
-        <w:t>N1</w:t>
-      </w:r>
-    </w:p>
-    <w:p>
-      <w:r>
-        <w:t>OD</w:t>
-      </w:r>
-    </w:p>
-    <w:p>
-      <w:r>
-        <w:t>OH</w:t>
-      </w:r>
-    </w:p>
-    <w:p>
-      <w:r>
-        <w:t>O2</w:t>
-      </w:r>
-    </w:p>
-    <w:p>
-      <w:r>
-        <w:t>1H</w:t>
-      </w:r>
-    </w:p>
-    <w:p>
-      <w:r>
-        <w:t>1F</w:t>
-      </w:r>
-    </w:p>
-    <w:p>
-      <w:r>
-        <w:t>1N</w:t>
-      </w:r>
-    </w:p>
-    <w:p>
-      <w:r>
-        <w:t>2I</w:t>
-      </w:r>
-    </w:p>
-    <w:p>
-      <w:r>
         <w:t>2G</w:t>
       </w:r>
     </w:p>
@@ -762,252 +870,167 @@
         <w:t xml:space="preserve">Hi </w:t>
       </w:r>
       <w:r>
+        <w:t>&lt;SchponzeePlusPlus&gt;</w:t>
+      </w:r>
+      <w:r>
+        <w:t>, yes, the moves F1… J3 etc (in the first part of your message) are valid. I didn't check the list you provided.</w:t>
+      </w:r>
+    </w:p>
+    <w:p>
+      <w:r>
+        <w:t xml:space="preserve">&lt;SMS sent by me on Thursday </w:t>
+      </w:r>
+      <w:r>
+        <w:t>16</w:t>
+      </w:r>
+      <w:r>
+        <w:t xml:space="preserve">/10/2025 </w:t>
+      </w:r>
+      <w:r>
+        <w:t>12</w:t>
+      </w:r>
+      <w:r>
+        <w:t>:</w:t>
+      </w:r>
+      <w:r>
+        <w:t>05</w:t>
+      </w:r>
+      <w:r>
+        <w:t xml:space="preserve"> </w:t>
+      </w:r>
+      <w:r>
+        <w:t>P</w:t>
+      </w:r>
+      <w:r>
+        <w:t>M&gt;</w:t>
+      </w:r>
+    </w:p>
+    <w:p>
+      <w:r>
+        <w:t xml:space="preserve">Hi </w:t>
+      </w:r>
+      <w:r>
+        <w:t>&lt;Company’s Software Engineering Manager&gt;</w:t>
+      </w:r>
+      <w:r>
+        <w:t>, thank you for clarifying that, I'm glad I asked otherwise I would be short a few results.</w:t>
+      </w:r>
+    </w:p>
+    <w:p/>
+    <w:p>
+      <w:r>
+        <w:t>I'm fairly confident with the other key, press transitions so all good in that regard!</w:t>
+      </w:r>
+    </w:p>
+    <w:p/>
+    <w:p>
+      <w:pPr>
+        <w:pStyle w:val="Heading4"/>
+      </w:pPr>
+      <w:r>
+        <w:t>13/10/2025</w:t>
+      </w:r>
+    </w:p>
+    <w:p/>
+    <w:p>
+      <w:r>
+        <w:t>Relevant text message exchange last week;</w:t>
+      </w:r>
+    </w:p>
+    <w:p/>
+    <w:p>
+      <w:r>
+        <w:t>&lt;SMS sent by me on Thursday 9/10/2025 9:27 AM&gt;</w:t>
+      </w:r>
+    </w:p>
+    <w:p>
+      <w:r>
+        <w:t>Hi &lt;Company’s Software Engineering Manager&gt;,</w:t>
+      </w:r>
+    </w:p>
+    <w:p/>
+    <w:p>
+      <w:r>
+        <w:t>Apologies that I didn't get back to you yesterday!</w:t>
+      </w:r>
+    </w:p>
+    <w:p/>
+    <w:p>
+      <w:r>
+        <w:t xml:space="preserve">I haven't been able to dedicate as much time as I liked to the challenge. However, I did solve the very large array issue so that I could at least execute the program with a 10 character long combination, but then discovered fatal memory leak issues. </w:t>
+      </w:r>
+    </w:p>
+    <w:p/>
+    <w:p>
+      <w:r>
+        <w:t>'ve also solved that but now my program is taking impossibly long to produce an answer. If it's ok with you, I wish to continue with the challenge so that I can reduce the calculation time and make it cleaner for peer review.</w:t>
+      </w:r>
+    </w:p>
+    <w:p/>
+    <w:p>
+      <w:r>
+        <w:t>Are you able to provide a hint on how long the good solutions you've seen take to execute?</w:t>
+      </w:r>
+    </w:p>
+    <w:p/>
+    <w:p>
+      <w:r>
+        <w:t>Kind regards,</w:t>
+      </w:r>
+    </w:p>
+    <w:p>
+      <w:r>
+        <w:t>&lt;SchponzeePlusPlus&gt;</w:t>
+      </w:r>
+    </w:p>
+    <w:p>
+      <w:r>
+        <w:t xml:space="preserve">&lt;SMS sent by </w:t>
+      </w:r>
+      <w:r>
+        <w:t>Company’s Software Engineering Manager</w:t>
+      </w:r>
+      <w:r>
+        <w:t xml:space="preserve"> on Thursday 9/10/2025 9:</w:t>
+      </w:r>
+      <w:r>
+        <w:t>54</w:t>
+      </w:r>
+      <w:r>
+        <w:t xml:space="preserve"> AM&gt;</w:t>
+      </w:r>
+    </w:p>
+    <w:p>
+      <w:r>
+        <w:t>Hi &lt;SchponzeePlusPlus&gt;, good solutions will typically run in less than a second. Hint: look into 'memoisation' to avoid doing repeated calculations.</w:t>
+      </w:r>
+    </w:p>
+    <w:p>
+      <w:r>
+        <w:t>&lt;SMS sent by me on Thursday 9/10/2025 9:5</w:t>
+      </w:r>
+      <w:r>
+        <w:t>8</w:t>
+      </w:r>
+      <w:r>
+        <w:t xml:space="preserve"> AM&gt;</w:t>
+      </w:r>
+    </w:p>
+    <w:p>
+      <w:r>
+        <w:t xml:space="preserve">Hi </w:t>
+      </w:r>
+      <w:r>
         <w:t>&lt;</w:t>
       </w:r>
-      <w:proofErr w:type="spellStart"/>
-      <w:r>
-        <w:t>SchponzeePlusPlus</w:t>
-      </w:r>
-      <w:proofErr w:type="spellEnd"/>
-      <w:r>
-        <w:t>&gt;</w:t>
-      </w:r>
-      <w:r>
-        <w:t>, yes, the moves F1… J3 etc (in the first part of your message) are valid. I didn't check the list you provided.</w:t>
-      </w:r>
-    </w:p>
-    <w:p>
-      <w:r>
-        <w:t xml:space="preserve">&lt;SMS sent by me on Thursday </w:t>
-      </w:r>
-      <w:r>
-        <w:t>16</w:t>
-      </w:r>
-      <w:r>
-        <w:t xml:space="preserve">/10/2025 </w:t>
-      </w:r>
-      <w:r>
-        <w:t>12</w:t>
-      </w:r>
-      <w:r>
-        <w:t>:</w:t>
-      </w:r>
-      <w:r>
-        <w:t>05</w:t>
-      </w:r>
       <w:r>
         <w:t xml:space="preserve"> </w:t>
       </w:r>
       <w:r>
-        <w:t>P</w:t>
-      </w:r>
-      <w:r>
-        <w:t>M&gt;</w:t>
-      </w:r>
-    </w:p>
-    <w:p>
-      <w:r>
-        <w:t xml:space="preserve">Hi </w:t>
-      </w:r>
-      <w:r>
-        <w:t>&lt;Company’s Software Engineering Manager&gt;</w:t>
-      </w:r>
-      <w:r>
-        <w:t>, thank you for clarifying that, I'm glad I asked otherwise I would be short a few results.</w:t>
-      </w:r>
-    </w:p>
-    <w:p/>
-    <w:p>
-      <w:r>
-        <w:t xml:space="preserve">I'm </w:t>
-      </w:r>
-      <w:proofErr w:type="gramStart"/>
-      <w:r>
-        <w:t>fairly confident</w:t>
-      </w:r>
-      <w:proofErr w:type="gramEnd"/>
-      <w:r>
-        <w:t xml:space="preserve"> with the other key, press transitions so all good in that regard!</w:t>
-      </w:r>
-    </w:p>
-    <w:p/>
-    <w:p>
-      <w:pPr>
-        <w:pStyle w:val="Heading4"/>
-      </w:pPr>
-      <w:r>
-        <w:t>13/10/2025</w:t>
-      </w:r>
-    </w:p>
-    <w:p/>
-    <w:p>
-      <w:r>
-        <w:t xml:space="preserve">Relevant text message exchange last </w:t>
-      </w:r>
-      <w:proofErr w:type="gramStart"/>
-      <w:r>
-        <w:t>week;</w:t>
-      </w:r>
-      <w:proofErr w:type="gramEnd"/>
-    </w:p>
-    <w:p/>
-    <w:p>
-      <w:r>
-        <w:t>&lt;SMS sent by me on Thursday 9/10/2025 9:27 AM&gt;</w:t>
-      </w:r>
-    </w:p>
-    <w:p>
-      <w:r>
-        <w:t>Hi &lt;Company’s Software Engineering Manager&gt;,</w:t>
-      </w:r>
-    </w:p>
-    <w:p/>
-    <w:p>
-      <w:r>
-        <w:t>Apologies that I didn't get back to you yesterday!</w:t>
-      </w:r>
-    </w:p>
-    <w:p/>
-    <w:p>
-      <w:r>
-        <w:t xml:space="preserve">I haven't been able to dedicate as much time as I liked to the challenge. However, I did solve the very large array issue so that I could at least execute the program with a </w:t>
-      </w:r>
-      <w:proofErr w:type="gramStart"/>
-      <w:r>
-        <w:t>10 character</w:t>
-      </w:r>
-      <w:proofErr w:type="gramEnd"/>
-      <w:r>
-        <w:t xml:space="preserve"> long </w:t>
-      </w:r>
-      <w:proofErr w:type="gramStart"/>
-      <w:r>
-        <w:t>combination, but</w:t>
-      </w:r>
-      <w:proofErr w:type="gramEnd"/>
-      <w:r>
-        <w:t xml:space="preserve"> then discovered fatal memory leak issues. </w:t>
-      </w:r>
-    </w:p>
-    <w:p/>
-    <w:p>
-      <w:r>
-        <w:t>'</w:t>
-      </w:r>
-      <w:proofErr w:type="gramStart"/>
-      <w:r>
-        <w:t>ve</w:t>
-      </w:r>
-      <w:proofErr w:type="gramEnd"/>
-      <w:r>
-        <w:t xml:space="preserve"> also solved that but now my program is taking impossibly long to produce an answer. If it's ok with you, I wish to continue with the challenge so that I can reduce the calculation time and make it cleaner for peer review.</w:t>
-      </w:r>
-    </w:p>
-    <w:p/>
-    <w:p>
-      <w:r>
-        <w:t>Are you able to provide a hint on how long the good solutions you've seen take to execute?</w:t>
-      </w:r>
-    </w:p>
-    <w:p/>
-    <w:p>
-      <w:r>
-        <w:t>Kind regards,</w:t>
-      </w:r>
-    </w:p>
-    <w:p>
-      <w:r>
-        <w:t>&lt;</w:t>
-      </w:r>
-      <w:proofErr w:type="spellStart"/>
-      <w:r>
-        <w:t>SchponzeePlusPlus</w:t>
-      </w:r>
-      <w:proofErr w:type="spellEnd"/>
-      <w:r>
-        <w:t>&gt;</w:t>
-      </w:r>
-    </w:p>
-    <w:p>
-      <w:r>
-        <w:t xml:space="preserve">&lt;SMS sent by </w:t>
-      </w:r>
-      <w:r>
-        <w:t>Company’s Software Engineering Manager</w:t>
-      </w:r>
-      <w:r>
-        <w:t xml:space="preserve"> on Thursday 9/10/2025 9:</w:t>
-      </w:r>
-      <w:r>
-        <w:t>54</w:t>
-      </w:r>
-      <w:r>
-        <w:t xml:space="preserve"> AM&gt;</w:t>
-      </w:r>
-    </w:p>
-    <w:p>
-      <w:r>
-        <w:t>Hi &lt;</w:t>
-      </w:r>
-      <w:proofErr w:type="spellStart"/>
-      <w:r>
-        <w:t>SchponzeePlusPlus</w:t>
-      </w:r>
-      <w:proofErr w:type="spellEnd"/>
-      <w:r>
-        <w:t xml:space="preserve">&gt;, good solutions will typically run in less than a second. Hint: </w:t>
-      </w:r>
-      <w:proofErr w:type="gramStart"/>
-      <w:r>
-        <w:t>look into</w:t>
-      </w:r>
-      <w:proofErr w:type="gramEnd"/>
-      <w:r>
-        <w:t xml:space="preserve"> '</w:t>
-      </w:r>
-      <w:proofErr w:type="spellStart"/>
-      <w:r>
-        <w:t>memoisation</w:t>
-      </w:r>
-      <w:proofErr w:type="spellEnd"/>
-      <w:r>
-        <w:t>' to avoid doing repeated calculations.</w:t>
-      </w:r>
-    </w:p>
-    <w:p>
-      <w:r>
-        <w:t>&lt;SMS sent by me on Thursday 9/10/2025 9:5</w:t>
-      </w:r>
-      <w:r>
-        <w:t>8</w:t>
-      </w:r>
-      <w:r>
-        <w:t xml:space="preserve"> AM&gt;</w:t>
-      </w:r>
-    </w:p>
-    <w:p>
-      <w:r>
-        <w:t xml:space="preserve">Hi </w:t>
-      </w:r>
-      <w:r>
-        <w:t>&lt;</w:t>
-      </w:r>
-      <w:r>
-        <w:t xml:space="preserve"> </w:t>
-      </w:r>
-      <w:r>
         <w:t>Company’s Software Engineering Manager &gt;</w:t>
       </w:r>
       <w:r>
-        <w:t xml:space="preserve">, thanks for the hint, I will </w:t>
-      </w:r>
-      <w:proofErr w:type="gramStart"/>
-      <w:r>
-        <w:t>look into</w:t>
-      </w:r>
-      <w:proofErr w:type="gramEnd"/>
-      <w:r>
-        <w:t xml:space="preserve"> it!</w:t>
+        <w:t>, thanks for the hint, I will look into it!</w:t>
       </w:r>
     </w:p>
     <w:p/>
@@ -1019,13 +1042,8 @@
           <w:numId w:val="3"/>
         </w:numPr>
       </w:pPr>
-      <w:proofErr w:type="gramStart"/>
-      <w:r>
-        <w:t>So</w:t>
-      </w:r>
-      <w:proofErr w:type="gramEnd"/>
-      <w:r>
-        <w:t xml:space="preserve"> the bottom line from this conversation is for me to </w:t>
+      <w:r>
+        <w:t xml:space="preserve">So the bottom line from this conversation is for me to </w:t>
       </w:r>
       <w:r>
         <w:t>investigate</w:t>
@@ -1173,126 +1191,118 @@
         </w:numPr>
       </w:pPr>
       <w:r>
+        <w:t xml:space="preserve">The first email </w:t>
+      </w:r>
+      <w:r>
+        <w:t>presenting the challenge inferred that they would accept submissions a week from that email</w:t>
+      </w:r>
+    </w:p>
+    <w:p>
+      <w:pPr>
+        <w:pStyle w:val="ListParagraph"/>
+        <w:numPr>
+          <w:ilvl w:val="4"/>
+          <w:numId w:val="1"/>
+        </w:numPr>
+      </w:pPr>
+      <w:r>
+        <w:t>Did they</w:t>
+      </w:r>
+      <w:r>
+        <w:t xml:space="preserve"> expect candidates to take </w:t>
+      </w:r>
+      <w:r>
+        <w:t xml:space="preserve">only </w:t>
+      </w:r>
+      <w:r>
+        <w:t>a week to develop a solution ready for submission</w:t>
+      </w:r>
+      <w:r>
+        <w:t>? I was not sure</w:t>
+      </w:r>
+    </w:p>
+    <w:p>
+      <w:pPr>
+        <w:pStyle w:val="ListParagraph"/>
+        <w:numPr>
+          <w:ilvl w:val="2"/>
+          <w:numId w:val="1"/>
+        </w:numPr>
+      </w:pPr>
+      <w:r>
+        <w:t>I asked them whether I should continue with my solution or submit my work as is</w:t>
+      </w:r>
+    </w:p>
+    <w:p>
+      <w:pPr>
+        <w:pStyle w:val="ListParagraph"/>
+        <w:numPr>
+          <w:ilvl w:val="3"/>
+          <w:numId w:val="1"/>
+        </w:numPr>
+      </w:pPr>
+      <w:r>
+        <w:t>I said that my solution is not currently at the standard I would've liked due to the following:</w:t>
+      </w:r>
+    </w:p>
+    <w:p>
+      <w:pPr>
+        <w:pStyle w:val="ListParagraph"/>
+        <w:numPr>
+          <w:ilvl w:val="4"/>
+          <w:numId w:val="1"/>
+        </w:numPr>
+      </w:pPr>
+      <w:r>
+        <w:t>The algorithm cannot work with 10 digit sequences, only a maximum of 5 due to using large dynamic arrays</w:t>
+      </w:r>
+    </w:p>
+    <w:p>
+      <w:pPr>
+        <w:pStyle w:val="ListParagraph"/>
+        <w:numPr>
+          <w:ilvl w:val="4"/>
+          <w:numId w:val="1"/>
+        </w:numPr>
+      </w:pPr>
+      <w:r>
+        <w:t>It is messy and not the easiest to read</w:t>
+      </w:r>
+    </w:p>
+    <w:p>
+      <w:pPr>
+        <w:pStyle w:val="ListParagraph"/>
+        <w:numPr>
+          <w:ilvl w:val="4"/>
+          <w:numId w:val="1"/>
+        </w:numPr>
+      </w:pPr>
+      <w:r>
+        <w:t>I would still like to explore implementing advanced data structures and algorithms that I am not currently comfortable using but believe that they might make the program more efficient</w:t>
+      </w:r>
+    </w:p>
+    <w:p>
+      <w:pPr>
+        <w:pStyle w:val="ListParagraph"/>
+        <w:numPr>
+          <w:ilvl w:val="4"/>
+          <w:numId w:val="1"/>
+        </w:numPr>
+      </w:pPr>
+      <w:r>
+        <w:t>Results from my attempt no. 1:</w:t>
+      </w:r>
+    </w:p>
+    <w:p>
+      <w:pPr>
+        <w:pStyle w:val="ListParagraph"/>
+        <w:numPr>
+          <w:ilvl w:val="5"/>
+          <w:numId w:val="1"/>
+        </w:numPr>
+      </w:pPr>
+      <w:r>
         <w:lastRenderedPageBreak/>
-        <w:t xml:space="preserve">The first email </w:t>
-      </w:r>
-      <w:r>
-        <w:t>presenting the challenge inferred that they would accept submissions a week from that email</w:t>
-      </w:r>
-    </w:p>
-    <w:p>
-      <w:pPr>
-        <w:pStyle w:val="ListParagraph"/>
-        <w:numPr>
-          <w:ilvl w:val="4"/>
-          <w:numId w:val="1"/>
-        </w:numPr>
-      </w:pPr>
-      <w:r>
-        <w:t>Did they</w:t>
-      </w:r>
-      <w:r>
-        <w:t xml:space="preserve"> expect candidates to take </w:t>
-      </w:r>
-      <w:r>
-        <w:t xml:space="preserve">only </w:t>
-      </w:r>
-      <w:r>
-        <w:t>a week to develop a solution ready for submission</w:t>
-      </w:r>
-      <w:r>
-        <w:t>? I was not sure</w:t>
-      </w:r>
-    </w:p>
-    <w:p>
-      <w:pPr>
-        <w:pStyle w:val="ListParagraph"/>
-        <w:numPr>
-          <w:ilvl w:val="2"/>
-          <w:numId w:val="1"/>
-        </w:numPr>
-      </w:pPr>
-      <w:r>
-        <w:t>I asked them whether I should continue with my solution or submit my work as is</w:t>
-      </w:r>
-    </w:p>
-    <w:p>
-      <w:pPr>
-        <w:pStyle w:val="ListParagraph"/>
-        <w:numPr>
-          <w:ilvl w:val="3"/>
-          <w:numId w:val="1"/>
-        </w:numPr>
-      </w:pPr>
-      <w:r>
-        <w:t>I said that my solution is not currently at the standard I would've liked due to the following:</w:t>
-      </w:r>
-    </w:p>
-    <w:p>
-      <w:pPr>
-        <w:pStyle w:val="ListParagraph"/>
-        <w:numPr>
-          <w:ilvl w:val="4"/>
-          <w:numId w:val="1"/>
-        </w:numPr>
-      </w:pPr>
-      <w:r>
-        <w:t xml:space="preserve">The algorithm cannot work with </w:t>
-      </w:r>
-      <w:proofErr w:type="gramStart"/>
-      <w:r>
-        <w:t>10 digit</w:t>
-      </w:r>
-      <w:proofErr w:type="gramEnd"/>
-      <w:r>
-        <w:t xml:space="preserve"> sequences, only a maximum of 5 due to using large dynamic arrays</w:t>
-      </w:r>
-    </w:p>
-    <w:p>
-      <w:pPr>
-        <w:pStyle w:val="ListParagraph"/>
-        <w:numPr>
-          <w:ilvl w:val="4"/>
-          <w:numId w:val="1"/>
-        </w:numPr>
-      </w:pPr>
-      <w:r>
-        <w:t>It is messy and not the easiest to read</w:t>
-      </w:r>
-    </w:p>
-    <w:p>
-      <w:pPr>
-        <w:pStyle w:val="ListParagraph"/>
-        <w:numPr>
-          <w:ilvl w:val="4"/>
-          <w:numId w:val="1"/>
-        </w:numPr>
-      </w:pPr>
-      <w:r>
-        <w:t>I would still like to explore implementing advanced data structures and algorithms that I am not currently comfortable using but believe that they might make the program more efficient</w:t>
-      </w:r>
-    </w:p>
-    <w:p>
-      <w:pPr>
-        <w:pStyle w:val="ListParagraph"/>
-        <w:numPr>
-          <w:ilvl w:val="4"/>
-          <w:numId w:val="1"/>
-        </w:numPr>
-      </w:pPr>
-      <w:r>
-        <w:t>Results from my attempt no. 1:</w:t>
-      </w:r>
-    </w:p>
-    <w:p>
-      <w:pPr>
-        <w:pStyle w:val="ListParagraph"/>
-        <w:numPr>
-          <w:ilvl w:val="5"/>
-          <w:numId w:val="1"/>
-        </w:numPr>
-      </w:pPr>
-      <w:r>
         <w:t>3 Digit Sequence, Valid Combinations: 188</w:t>
       </w:r>
     </w:p>
@@ -1443,23 +1453,7 @@
         </w:numPr>
       </w:pPr>
       <w:r>
-        <w:t xml:space="preserve">Reckons that the chess </w:t>
-      </w:r>
-      <w:proofErr w:type="gramStart"/>
-      <w:r>
-        <w:t>move</w:t>
-      </w:r>
-      <w:proofErr w:type="gramEnd"/>
-      <w:r>
-        <w:t xml:space="preserve"> 01 and 02 don’t need to be done the way they are – better to abstract the difference (into an </w:t>
-      </w:r>
-      <w:proofErr w:type="gramStart"/>
-      <w:r>
-        <w:t>array ?</w:t>
-      </w:r>
-      <w:proofErr w:type="gramEnd"/>
-      <w:r>
-        <w:t>)</w:t>
+        <w:t>Reckons that the chess move 01 and 02 don’t need to be done the way they are – better to abstract the difference (into an array ?)</w:t>
       </w:r>
     </w:p>
     <w:p>
@@ -1588,15 +1582,7 @@
         </w:numPr>
       </w:pPr>
       <w:r>
-        <w:t xml:space="preserve">Said that there was no concrete deadline for the challenge, it was more </w:t>
-      </w:r>
-      <w:proofErr w:type="spellStart"/>
-      <w:r>
-        <w:t>dependant</w:t>
-      </w:r>
-      <w:proofErr w:type="spellEnd"/>
-      <w:r>
-        <w:t xml:space="preserve"> on the first candidate/s to get it submitted</w:t>
+        <w:t>Said that there was no concrete deadline for the challenge, it was more dependant on the first candidate/s to get it submitted</w:t>
       </w:r>
     </w:p>
     <w:p>
@@ -1608,7 +1594,6 @@
         </w:numPr>
       </w:pPr>
       <w:r>
-        <w:lastRenderedPageBreak/>
         <w:t>Open until the (junior) role is fulfilled</w:t>
       </w:r>
     </w:p>
@@ -2102,6 +2087,119 @@
       </w:rPr>
     </w:lvl>
   </w:abstractNum>
+  <w:abstractNum w:abstractNumId="4" w15:restartNumberingAfterBreak="0">
+    <w:nsid w:val="7915638E"/>
+    <w:multiLevelType w:val="hybridMultilevel"/>
+    <w:tmpl w:val="3B4C22B6"/>
+    <w:lvl w:ilvl="0" w:tplc="0C090001">
+      <w:start w:val="1"/>
+      <w:numFmt w:val="bullet"/>
+      <w:lvlText w:val=""/>
+      <w:lvlJc w:val="left"/>
+      <w:pPr>
+        <w:ind w:left="720" w:hanging="360"/>
+      </w:pPr>
+      <w:rPr>
+        <w:rFonts w:ascii="Symbol" w:hAnsi="Symbol" w:hint="default"/>
+      </w:rPr>
+    </w:lvl>
+    <w:lvl w:ilvl="1" w:tplc="0C090003">
+      <w:start w:val="1"/>
+      <w:numFmt w:val="bullet"/>
+      <w:lvlText w:val="o"/>
+      <w:lvlJc w:val="left"/>
+      <w:pPr>
+        <w:ind w:left="1440" w:hanging="360"/>
+      </w:pPr>
+      <w:rPr>
+        <w:rFonts w:ascii="Courier New" w:hAnsi="Courier New" w:cs="Courier New" w:hint="default"/>
+      </w:rPr>
+    </w:lvl>
+    <w:lvl w:ilvl="2" w:tplc="0C090005">
+      <w:start w:val="1"/>
+      <w:numFmt w:val="bullet"/>
+      <w:lvlText w:val=""/>
+      <w:lvlJc w:val="left"/>
+      <w:pPr>
+        <w:ind w:left="2160" w:hanging="360"/>
+      </w:pPr>
+      <w:rPr>
+        <w:rFonts w:ascii="Wingdings" w:hAnsi="Wingdings" w:hint="default"/>
+      </w:rPr>
+    </w:lvl>
+    <w:lvl w:ilvl="3" w:tplc="0C090001">
+      <w:start w:val="1"/>
+      <w:numFmt w:val="bullet"/>
+      <w:lvlText w:val=""/>
+      <w:lvlJc w:val="left"/>
+      <w:pPr>
+        <w:ind w:left="2880" w:hanging="360"/>
+      </w:pPr>
+      <w:rPr>
+        <w:rFonts w:ascii="Symbol" w:hAnsi="Symbol" w:hint="default"/>
+      </w:rPr>
+    </w:lvl>
+    <w:lvl w:ilvl="4" w:tplc="0C090003">
+      <w:start w:val="1"/>
+      <w:numFmt w:val="bullet"/>
+      <w:lvlText w:val="o"/>
+      <w:lvlJc w:val="left"/>
+      <w:pPr>
+        <w:ind w:left="3600" w:hanging="360"/>
+      </w:pPr>
+      <w:rPr>
+        <w:rFonts w:ascii="Courier New" w:hAnsi="Courier New" w:cs="Courier New" w:hint="default"/>
+      </w:rPr>
+    </w:lvl>
+    <w:lvl w:ilvl="5" w:tplc="0C090005" w:tentative="1">
+      <w:start w:val="1"/>
+      <w:numFmt w:val="bullet"/>
+      <w:lvlText w:val=""/>
+      <w:lvlJc w:val="left"/>
+      <w:pPr>
+        <w:ind w:left="4320" w:hanging="360"/>
+      </w:pPr>
+      <w:rPr>
+        <w:rFonts w:ascii="Wingdings" w:hAnsi="Wingdings" w:hint="default"/>
+      </w:rPr>
+    </w:lvl>
+    <w:lvl w:ilvl="6" w:tplc="0C090001" w:tentative="1">
+      <w:start w:val="1"/>
+      <w:numFmt w:val="bullet"/>
+      <w:lvlText w:val=""/>
+      <w:lvlJc w:val="left"/>
+      <w:pPr>
+        <w:ind w:left="5040" w:hanging="360"/>
+      </w:pPr>
+      <w:rPr>
+        <w:rFonts w:ascii="Symbol" w:hAnsi="Symbol" w:hint="default"/>
+      </w:rPr>
+    </w:lvl>
+    <w:lvl w:ilvl="7" w:tplc="0C090003" w:tentative="1">
+      <w:start w:val="1"/>
+      <w:numFmt w:val="bullet"/>
+      <w:lvlText w:val="o"/>
+      <w:lvlJc w:val="left"/>
+      <w:pPr>
+        <w:ind w:left="5760" w:hanging="360"/>
+      </w:pPr>
+      <w:rPr>
+        <w:rFonts w:ascii="Courier New" w:hAnsi="Courier New" w:cs="Courier New" w:hint="default"/>
+      </w:rPr>
+    </w:lvl>
+    <w:lvl w:ilvl="8" w:tplc="0C090005" w:tentative="1">
+      <w:start w:val="1"/>
+      <w:numFmt w:val="bullet"/>
+      <w:lvlText w:val=""/>
+      <w:lvlJc w:val="left"/>
+      <w:pPr>
+        <w:ind w:left="6480" w:hanging="360"/>
+      </w:pPr>
+      <w:rPr>
+        <w:rFonts w:ascii="Wingdings" w:hAnsi="Wingdings" w:hint="default"/>
+      </w:rPr>
+    </w:lvl>
+  </w:abstractNum>
   <w:num w:numId="1" w16cid:durableId="432941222">
     <w:abstractNumId w:val="1"/>
   </w:num>
@@ -2113,6 +2211,9 @@
   </w:num>
   <w:num w:numId="4" w16cid:durableId="1711026422">
     <w:abstractNumId w:val="0"/>
+  </w:num>
+  <w:num w:numId="5" w16cid:durableId="1116752299">
+    <w:abstractNumId w:val="4"/>
   </w:num>
 </w:numbering>
 </file>

</xml_diff>